<commit_message>
Question 1 is done
</commit_message>
<xml_diff>
--- a/Assignment 01.docx
+++ b/Assignment 01.docx
@@ -832,6 +832,373 @@
     <w:p>
       <w:pPr>
         <w:pStyle w:val="Heading1"/>
+        <w:spacing w:before="120" w:after="120"/>
+        <w:rPr>
+          <w:rFonts w:ascii="Times New Roman" w:hAnsi="Times New Roman" w:cs="Times New Roman"/>
+          <w:sz w:val="32"/>
+          <w:szCs w:val="32"/>
+        </w:rPr>
+      </w:pPr>
+      <w:r>
+        <w:rPr>
+          <w:rFonts w:ascii="Times New Roman" w:hAnsi="Times New Roman" w:cs="Times New Roman"/>
+          <w:sz w:val="32"/>
+          <w:szCs w:val="32"/>
+        </w:rPr>
+        <w:lastRenderedPageBreak/>
+        <w:t>The history of Internet</w:t>
+      </w:r>
+    </w:p>
+    <w:p>
+      <w:pPr>
+        <w:spacing w:before="120" w:after="120" w:line="360" w:lineRule="auto"/>
+        <w:jc w:val="both"/>
+        <w:rPr>
+          <w:rFonts w:ascii="Times New Roman" w:hAnsi="Times New Roman" w:cs="Times New Roman"/>
+          <w:sz w:val="24"/>
+          <w:szCs w:val="24"/>
+        </w:rPr>
+      </w:pPr>
+      <w:r>
+        <w:rPr>
+          <w:rFonts w:ascii="Times New Roman" w:hAnsi="Times New Roman" w:cs="Times New Roman"/>
+          <w:sz w:val="24"/>
+          <w:szCs w:val="24"/>
+        </w:rPr>
+        <w:t>The internet is the largest comp</w:t>
+      </w:r>
+      <w:bookmarkStart w:id="2" w:name="_GoBack"/>
+      <w:bookmarkEnd w:id="2"/>
+      <w:r>
+        <w:rPr>
+          <w:rFonts w:ascii="Times New Roman" w:hAnsi="Times New Roman" w:cs="Times New Roman"/>
+          <w:sz w:val="24"/>
+          <w:szCs w:val="24"/>
+        </w:rPr>
+        <w:t xml:space="preserve">uter network that connects millions of computers in the world. It is the best emerging technology through time. By now, It has been spreading its coverage widely and accessible almost everywhere in the universe. </w:t>
+      </w:r>
+    </w:p>
+    <w:p>
+      <w:pPr>
+        <w:spacing w:before="120" w:after="120" w:line="360" w:lineRule="auto"/>
+        <w:jc w:val="both"/>
+        <w:rPr>
+          <w:rFonts w:ascii="Times New Roman" w:hAnsi="Times New Roman" w:cs="Times New Roman"/>
+          <w:sz w:val="24"/>
+          <w:szCs w:val="24"/>
+        </w:rPr>
+      </w:pPr>
+      <w:r>
+        <w:rPr>
+          <w:rFonts w:ascii="Times New Roman" w:hAnsi="Times New Roman" w:cs="Times New Roman"/>
+          <w:sz w:val="24"/>
+          <w:szCs w:val="24"/>
+        </w:rPr>
+        <w:t xml:space="preserve">The foundation of internet began in 1960s, when US Department of Defence created the Advanced Research Projects Agency Network (ARPANET). The purpose of internet at that time was to allow military personnel to communicate each other and it was fully controlled by the US Department of Defence. </w:t>
+      </w:r>
+    </w:p>
+    <w:p>
+      <w:pPr>
+        <w:spacing w:before="120" w:after="120" w:line="360" w:lineRule="auto"/>
+        <w:jc w:val="both"/>
+        <w:rPr>
+          <w:rFonts w:ascii="Times New Roman" w:hAnsi="Times New Roman" w:cs="Times New Roman"/>
+          <w:sz w:val="24"/>
+          <w:szCs w:val="24"/>
+        </w:rPr>
+      </w:pPr>
+      <w:r>
+        <w:rPr>
+          <w:rFonts w:ascii="Times New Roman" w:hAnsi="Times New Roman" w:cs="Times New Roman"/>
+          <w:sz w:val="24"/>
+          <w:szCs w:val="24"/>
+        </w:rPr>
+        <w:t xml:space="preserve">Unlike the telephone network which uses circuit switching, the internet uses packet switching. The idea of Packet switching was developed by three different independent research groups. But Leonard </w:t>
+      </w:r>
+      <w:proofErr w:type="spellStart"/>
+      <w:r>
+        <w:rPr>
+          <w:rFonts w:ascii="Times New Roman" w:hAnsi="Times New Roman" w:cs="Times New Roman"/>
+          <w:sz w:val="24"/>
+          <w:szCs w:val="24"/>
+        </w:rPr>
+        <w:t>Kleinrock</w:t>
+      </w:r>
+      <w:proofErr w:type="spellEnd"/>
+      <w:r>
+        <w:rPr>
+          <w:rFonts w:ascii="Times New Roman" w:hAnsi="Times New Roman" w:cs="Times New Roman"/>
+          <w:sz w:val="24"/>
+          <w:szCs w:val="24"/>
+        </w:rPr>
+        <w:t xml:space="preserve"> was the first person to invent packet switching and also the first person to publish work on packet switching. With his two colleagues J.C.R </w:t>
+      </w:r>
+      <w:proofErr w:type="spellStart"/>
+      <w:r>
+        <w:rPr>
+          <w:rFonts w:ascii="Times New Roman" w:hAnsi="Times New Roman" w:cs="Times New Roman"/>
+          <w:sz w:val="24"/>
+          <w:szCs w:val="24"/>
+        </w:rPr>
+        <w:t>Licklider</w:t>
+      </w:r>
+      <w:proofErr w:type="spellEnd"/>
+      <w:r>
+        <w:rPr>
+          <w:rFonts w:ascii="Times New Roman" w:hAnsi="Times New Roman" w:cs="Times New Roman"/>
+          <w:sz w:val="24"/>
+          <w:szCs w:val="24"/>
+        </w:rPr>
+        <w:t xml:space="preserve"> and Lawrence Roberts from MIT, Leonard </w:t>
+      </w:r>
+      <w:proofErr w:type="spellStart"/>
+      <w:r>
+        <w:rPr>
+          <w:rFonts w:ascii="Times New Roman" w:hAnsi="Times New Roman" w:cs="Times New Roman"/>
+          <w:sz w:val="24"/>
+          <w:szCs w:val="24"/>
+        </w:rPr>
+        <w:t>Kleinrock</w:t>
+      </w:r>
+      <w:proofErr w:type="spellEnd"/>
+      <w:r>
+        <w:rPr>
+          <w:rFonts w:ascii="Times New Roman" w:hAnsi="Times New Roman" w:cs="Times New Roman"/>
+          <w:sz w:val="24"/>
+          <w:szCs w:val="24"/>
+        </w:rPr>
+        <w:t xml:space="preserve"> headed to ARPANET. </w:t>
+      </w:r>
+    </w:p>
+    <w:p>
+      <w:pPr>
+        <w:spacing w:before="120" w:after="120" w:line="360" w:lineRule="auto"/>
+        <w:jc w:val="both"/>
+        <w:rPr>
+          <w:rFonts w:ascii="Times New Roman" w:hAnsi="Times New Roman" w:cs="Times New Roman"/>
+          <w:sz w:val="24"/>
+          <w:szCs w:val="24"/>
+        </w:rPr>
+      </w:pPr>
+      <w:r>
+        <w:rPr>
+          <w:rFonts w:ascii="Times New Roman" w:hAnsi="Times New Roman" w:cs="Times New Roman"/>
+          <w:sz w:val="24"/>
+          <w:szCs w:val="24"/>
+        </w:rPr>
+        <w:t xml:space="preserve">At the time of 1969, ARPANET began to deliver the first “node-to-node” communication which is a communication from one computer to another computer. The computers were embedded by packet-switch and were supervised by </w:t>
+      </w:r>
+      <w:proofErr w:type="spellStart"/>
+      <w:r>
+        <w:rPr>
+          <w:rFonts w:ascii="Times New Roman" w:hAnsi="Times New Roman" w:cs="Times New Roman"/>
+          <w:sz w:val="24"/>
+          <w:szCs w:val="24"/>
+        </w:rPr>
+        <w:t>Kleinrock</w:t>
+      </w:r>
+      <w:proofErr w:type="spellEnd"/>
+      <w:r>
+        <w:rPr>
+          <w:rFonts w:ascii="Times New Roman" w:hAnsi="Times New Roman" w:cs="Times New Roman"/>
+          <w:sz w:val="24"/>
+          <w:szCs w:val="24"/>
+        </w:rPr>
+        <w:t xml:space="preserve">. There were basically three nodes of computers which involved in the operation. The first one is located at University of California, Los Angeles (UCLA), the second one located Stanford Research Institute (SRI) and the last one was located at the University of Utah. A simple message was sent in order to test the communication. However, the message was crashed and it wasn’t sent fully. Only the computer at SRI received some of the sent message. The ARPA network was originally using Network Control Protocol (NCP). </w:t>
+      </w:r>
+    </w:p>
+    <w:p>
+      <w:pPr>
+        <w:spacing w:before="120" w:after="120" w:line="360" w:lineRule="auto"/>
+        <w:jc w:val="both"/>
+        <w:rPr>
+          <w:rFonts w:ascii="Times New Roman" w:hAnsi="Times New Roman" w:cs="Times New Roman"/>
+          <w:sz w:val="24"/>
+          <w:szCs w:val="24"/>
+        </w:rPr>
+      </w:pPr>
+      <w:r>
+        <w:rPr>
+          <w:rFonts w:ascii="Times New Roman" w:hAnsi="Times New Roman" w:cs="Times New Roman"/>
+          <w:sz w:val="24"/>
+          <w:szCs w:val="24"/>
+        </w:rPr>
+        <w:t xml:space="preserve">In 1970s, two scientists Robert Kahn and </w:t>
+      </w:r>
+      <w:proofErr w:type="spellStart"/>
+      <w:r>
+        <w:rPr>
+          <w:rFonts w:ascii="Times New Roman" w:hAnsi="Times New Roman" w:cs="Times New Roman"/>
+          <w:sz w:val="24"/>
+          <w:szCs w:val="24"/>
+        </w:rPr>
+        <w:t>Vint</w:t>
+      </w:r>
+      <w:proofErr w:type="spellEnd"/>
+      <w:r>
+        <w:rPr>
+          <w:rFonts w:ascii="Times New Roman" w:hAnsi="Times New Roman" w:cs="Times New Roman"/>
+          <w:sz w:val="24"/>
+          <w:szCs w:val="24"/>
+        </w:rPr>
+        <w:t xml:space="preserve"> Cerf invented a new protocol called Transmission Control Protocol and Internet Protocol (TCP/IP). After this invention, the internet started to become more popular and wide spread. In the year 1971, there was 15 nodes had been established. The ARPANET adopted TCP/IP in January 1, 1983. By the time, there were more than two hundred hosts connected to ARPANET.  The number kept increasing and reached to hundred thousand by the end of 1980s.</w:t>
+      </w:r>
+    </w:p>
+    <w:p>
+      <w:pPr>
+        <w:spacing w:before="120" w:after="120" w:line="360" w:lineRule="auto"/>
+        <w:jc w:val="both"/>
+        <w:rPr>
+          <w:rFonts w:ascii="Times New Roman" w:hAnsi="Times New Roman" w:cs="Times New Roman"/>
+          <w:sz w:val="24"/>
+          <w:szCs w:val="24"/>
+        </w:rPr>
+      </w:pPr>
+      <w:r>
+        <w:rPr>
+          <w:rFonts w:ascii="Times New Roman" w:hAnsi="Times New Roman" w:cs="Times New Roman"/>
+          <w:sz w:val="24"/>
+          <w:szCs w:val="24"/>
+        </w:rPr>
+        <w:t xml:space="preserve">In 1981, the “Because It’s Time </w:t>
+      </w:r>
+      <w:proofErr w:type="spellStart"/>
+      <w:r>
+        <w:rPr>
+          <w:rFonts w:ascii="Times New Roman" w:hAnsi="Times New Roman" w:cs="Times New Roman"/>
+          <w:sz w:val="24"/>
+          <w:szCs w:val="24"/>
+        </w:rPr>
+        <w:t>NETwork</w:t>
+      </w:r>
+      <w:proofErr w:type="spellEnd"/>
+      <w:r>
+        <w:rPr>
+          <w:rFonts w:ascii="Times New Roman" w:hAnsi="Times New Roman" w:cs="Times New Roman"/>
+          <w:sz w:val="24"/>
+          <w:szCs w:val="24"/>
+        </w:rPr>
+        <w:t xml:space="preserve">” (BITNET) was established and become an e-mail provider. In the same year, Computer Science Network (CSNET) was created for university scientists who didn’t have access to ARPANET. </w:t>
+      </w:r>
+    </w:p>
+    <w:p>
+      <w:pPr>
+        <w:spacing w:before="120" w:after="120" w:line="360" w:lineRule="auto"/>
+        <w:jc w:val="both"/>
+        <w:rPr>
+          <w:rFonts w:ascii="Times New Roman" w:hAnsi="Times New Roman" w:cs="Times New Roman"/>
+          <w:sz w:val="24"/>
+          <w:szCs w:val="24"/>
+        </w:rPr>
+      </w:pPr>
+      <w:r>
+        <w:rPr>
+          <w:rFonts w:ascii="Times New Roman" w:hAnsi="Times New Roman" w:cs="Times New Roman"/>
+          <w:sz w:val="24"/>
+          <w:szCs w:val="24"/>
+        </w:rPr>
+        <w:lastRenderedPageBreak/>
+        <w:t>In 1986, The National Science Foundation Network (NSFNET), which was supported by National Science Foundation (NSF), was established to offer to access to NSF-sponsored supercomputing centres.</w:t>
+      </w:r>
+    </w:p>
+    <w:p>
+      <w:pPr>
+        <w:spacing w:before="120" w:after="120" w:line="360" w:lineRule="auto"/>
+        <w:jc w:val="both"/>
+        <w:rPr>
+          <w:rFonts w:ascii="Times New Roman" w:hAnsi="Times New Roman" w:cs="Times New Roman"/>
+          <w:sz w:val="24"/>
+          <w:szCs w:val="24"/>
+        </w:rPr>
+      </w:pPr>
+      <w:r>
+        <w:rPr>
+          <w:rFonts w:ascii="Times New Roman" w:hAnsi="Times New Roman" w:cs="Times New Roman"/>
+          <w:sz w:val="24"/>
+          <w:szCs w:val="24"/>
+        </w:rPr>
+        <w:t xml:space="preserve">A big crucial change throughout the history of Internet became at the year 1990s after the invention of World Wide Web (WWW) by the computer scientist Tim Berners-Lee. The WWW is a virtual network of websites connected by hyperlinks. Websites are stored on servers of the internet, so the World Wide Web is a part of internet. </w:t>
+      </w:r>
+    </w:p>
+    <w:p>
+      <w:pPr>
+        <w:spacing w:before="120" w:after="120" w:line="360" w:lineRule="auto"/>
+        <w:jc w:val="both"/>
+        <w:rPr>
+          <w:rFonts w:ascii="Times New Roman" w:hAnsi="Times New Roman" w:cs="Times New Roman"/>
+          <w:sz w:val="24"/>
+          <w:szCs w:val="24"/>
+        </w:rPr>
+      </w:pPr>
+      <w:r>
+        <w:rPr>
+          <w:rFonts w:ascii="Times New Roman" w:hAnsi="Times New Roman" w:cs="Times New Roman"/>
+          <w:sz w:val="24"/>
+          <w:szCs w:val="24"/>
+        </w:rPr>
+        <w:t xml:space="preserve">With the start of WWW and able to be surf by browsers, the internet become widespread as it haven’t been before. The web (WWW) together with the internet created the capital ‘I’ Internet which is known as network of networks. Regarding to this, the Internet emerged with several uses. For instance: blogs, social networking, instance messaging, Voice over Internet Protocol (VoIP) and media are some examples of the different uses of internet. </w:t>
+      </w:r>
+    </w:p>
+    <w:p>
+      <w:pPr>
+        <w:spacing w:before="120" w:after="120" w:line="360" w:lineRule="auto"/>
+        <w:jc w:val="both"/>
+        <w:rPr>
+          <w:rFonts w:ascii="Times New Roman" w:hAnsi="Times New Roman" w:cs="Times New Roman"/>
+          <w:sz w:val="24"/>
+          <w:szCs w:val="24"/>
+        </w:rPr>
+      </w:pPr>
+      <w:r>
+        <w:rPr>
+          <w:rFonts w:ascii="Times New Roman" w:hAnsi="Times New Roman" w:cs="Times New Roman"/>
+          <w:sz w:val="24"/>
+          <w:szCs w:val="24"/>
+        </w:rPr>
+        <w:t>Web browsers were also emerged to surf over the Internet. The first browser to surf the Internet was Mosaic which is later called Netscape. Microsoft Explorer comes next to it. The browsers made easy to surf over Internet and more accessible to the users.</w:t>
+      </w:r>
+    </w:p>
+    <w:p>
+      <w:pPr>
+        <w:spacing w:before="120" w:after="120" w:line="360" w:lineRule="auto"/>
+        <w:jc w:val="both"/>
+        <w:rPr>
+          <w:rFonts w:ascii="Times New Roman" w:hAnsi="Times New Roman" w:cs="Times New Roman"/>
+          <w:sz w:val="24"/>
+          <w:szCs w:val="24"/>
+        </w:rPr>
+      </w:pPr>
+      <w:r>
+        <w:rPr>
+          <w:rFonts w:ascii="Times New Roman" w:hAnsi="Times New Roman" w:cs="Times New Roman"/>
+          <w:sz w:val="24"/>
+          <w:szCs w:val="24"/>
+        </w:rPr>
+        <w:t xml:space="preserve">At the current time, the Internet can access to everything and it is found almost everywhere. It is highly integrated with people’s day to day life. With every existing new technology, it is inside. For example: in cars, TVs, smart watches and so on.   </w:t>
+      </w:r>
+    </w:p>
+    <w:p>
+      <w:pPr>
+        <w:rPr>
+          <w:rFonts w:ascii="Times New Roman" w:hAnsi="Times New Roman" w:cs="Times New Roman"/>
+          <w:sz w:val="24"/>
+          <w:szCs w:val="24"/>
+        </w:rPr>
+      </w:pPr>
+    </w:p>
+    <w:p/>
+    <w:p/>
+    <w:p/>
+    <w:p/>
+    <w:p/>
+    <w:p/>
+    <w:p/>
+    <w:p/>
+    <w:p/>
+    <w:p/>
+    <w:p>
+      <w:pPr>
+        <w:pStyle w:val="Heading1"/>
       </w:pPr>
       <w:r>
         <w:lastRenderedPageBreak/>
@@ -867,8 +1234,6 @@
       <w:pPr>
         <w:pStyle w:val="Heading1"/>
       </w:pPr>
-      <w:bookmarkStart w:id="2" w:name="_GoBack"/>
-      <w:bookmarkEnd w:id="2"/>
       <w:r>
         <w:lastRenderedPageBreak/>
         <w:t>Reference</w:t>
@@ -966,7 +1331,7 @@
           <w:rPr>
             <w:noProof/>
           </w:rPr>
-          <w:t>3</w:t>
+          <w:t>5</w:t>
         </w:r>
         <w:r>
           <w:rPr>
@@ -2004,7 +2369,7 @@
 </file>
 
 <file path=customXml/itemProps1.xml><?xml version="1.0" encoding="utf-8"?>
-<ds:datastoreItem xmlns:ds="http://schemas.openxmlformats.org/officeDocument/2006/customXml" ds:itemID="{96F06C62-84CA-4EC2-AD0D-3B8FFA0ED6E5}">
+<ds:datastoreItem xmlns:ds="http://schemas.openxmlformats.org/officeDocument/2006/customXml" ds:itemID="{E980481C-45E6-4E2D-9885-EF81AC41302F}">
   <ds:schemaRefs>
     <ds:schemaRef ds:uri="http://schemas.openxmlformats.org/officeDocument/2006/bibliography"/>
   </ds:schemaRefs>

</xml_diff>